<commit_message>
Updated "Content Control" example.
</commit_message>
<xml_diff>
--- a/C#/Advanced Features/Content Controls/XmlMapping.docx
+++ b/C#/Advanced Features/Content Controls/XmlMapping.docx
@@ -1,93 +1,37 @@
 
 <file path=word/document.xml><?xml version="1.0" encoding="utf-8"?>
-<w:document xmlns:wpc="http://schemas.microsoft.com/office/word/2010/wordprocessingCanvas" xmlns:cx="http://schemas.microsoft.com/office/drawing/2014/chartex" xmlns:cx1="http://schemas.microsoft.com/office/drawing/2015/9/8/chartex" xmlns:cx2="http://schemas.microsoft.com/office/drawing/2015/10/21/chartex" xmlns:cx3="http://schemas.microsoft.com/office/drawing/2016/5/9/chartex" xmlns:cx4="http://schemas.microsoft.com/office/drawing/2016/5/10/chartex" xmlns:cx5="http://schemas.microsoft.com/office/drawing/2016/5/11/chartex" xmlns:cx6="http://schemas.microsoft.com/office/drawing/2016/5/12/chartex" xmlns:cx7="http://schemas.microsoft.com/office/drawing/2016/5/13/chartex" xmlns:cx8="http://schemas.microsoft.com/office/drawing/2016/5/14/chartex" xmlns:mc="http://schemas.openxmlformats.org/markup-compatibility/2006" xmlns:aink="http://schemas.microsoft.com/office/drawing/2016/ink" xmlns:am3d="http://schemas.microsoft.com/office/drawing/2017/model3d" xmlns:o="urn:schemas-microsoft-com:office:office" xmlns:r="http://schemas.openxmlformats.org/officeDocument/2006/relationships" xmlns:m="http://schemas.openxmlformats.org/officeDocument/2006/math" xmlns:v="urn:schemas-microsoft-com:vml" xmlns:wp14="http://schemas.microsoft.com/office/word/2010/wordprocessingDrawing" xmlns:wp="http://schemas.openxmlformats.org/drawingml/2006/wordprocessingDrawing" xmlns:w10="urn:schemas-microsoft-com:office:word" xmlns:w="http://schemas.openxmlformats.org/wordprocessingml/2006/main" xmlns:w14="http://schemas.microsoft.com/office/word/2010/wordml" xmlns:w15="http://schemas.microsoft.com/office/word/2012/wordml" xmlns:w16cid="http://schemas.microsoft.com/office/word/2016/wordml/cid" xmlns:w16se="http://schemas.microsoft.com/office/word/2015/wordml/symex" xmlns:wpg="http://schemas.microsoft.com/office/word/2010/wordprocessingGroup" xmlns:wpi="http://schemas.microsoft.com/office/word/2010/wordprocessingInk" xmlns:wne="http://schemas.microsoft.com/office/word/2006/wordml" xmlns:wps="http://schemas.microsoft.com/office/word/2010/wordprocessingShape" mc:Ignorable="w14 w15 w16se w16cid wp14">
+<w:document xmlns:wpc="http://schemas.microsoft.com/office/word/2010/wordprocessingCanvas" xmlns:cx="http://schemas.microsoft.com/office/drawing/2014/chartex" xmlns:cx1="http://schemas.microsoft.com/office/drawing/2015/9/8/chartex" xmlns:cx2="http://schemas.microsoft.com/office/drawing/2015/10/21/chartex" xmlns:cx3="http://schemas.microsoft.com/office/drawing/2016/5/9/chartex" xmlns:cx4="http://schemas.microsoft.com/office/drawing/2016/5/10/chartex" xmlns:cx5="http://schemas.microsoft.com/office/drawing/2016/5/11/chartex" xmlns:cx6="http://schemas.microsoft.com/office/drawing/2016/5/12/chartex" xmlns:cx7="http://schemas.microsoft.com/office/drawing/2016/5/13/chartex" xmlns:cx8="http://schemas.microsoft.com/office/drawing/2016/5/14/chartex" xmlns:mc="http://schemas.openxmlformats.org/markup-compatibility/2006" xmlns:aink="http://schemas.microsoft.com/office/drawing/2016/ink" xmlns:am3d="http://schemas.microsoft.com/office/drawing/2017/model3d" xmlns:o="urn:schemas-microsoft-com:office:office" xmlns:oel="http://schemas.microsoft.com/office/2019/extlst" xmlns:r="http://schemas.openxmlformats.org/officeDocument/2006/relationships" xmlns:m="http://schemas.openxmlformats.org/officeDocument/2006/math" xmlns:v="urn:schemas-microsoft-com:vml" xmlns:wp14="http://schemas.microsoft.com/office/word/2010/wordprocessingDrawing" xmlns:wp="http://schemas.openxmlformats.org/drawingml/2006/wordprocessingDrawing" xmlns:w10="urn:schemas-microsoft-com:office:word" xmlns:w="http://schemas.openxmlformats.org/wordprocessingml/2006/main" xmlns:w14="http://schemas.microsoft.com/office/word/2010/wordml" xmlns:w15="http://schemas.microsoft.com/office/word/2012/wordml" xmlns:w16cex="http://schemas.microsoft.com/office/word/2018/wordml/cex" xmlns:w16cid="http://schemas.microsoft.com/office/word/2016/wordml/cid" xmlns:w16="http://schemas.microsoft.com/office/word/2018/wordml" xmlns:w16sdtdh="http://schemas.microsoft.com/office/word/2020/wordml/sdtdatahash" xmlns:w16se="http://schemas.microsoft.com/office/word/2015/wordml/symex" xmlns:wpg="http://schemas.microsoft.com/office/word/2010/wordprocessingGroup" xmlns:wpi="http://schemas.microsoft.com/office/word/2010/wordprocessingInk" xmlns:wne="http://schemas.microsoft.com/office/word/2006/wordml" xmlns:wps="http://schemas.microsoft.com/office/word/2010/wordprocessingShape" mc:Ignorable="w14 w15 w16se w16cid w16 w16cex w16sdtdh wp14">
   <w:body>
     <w:p>
       <w:pPr>
+        <w:tabs>
+          <w:tab w:val="left" w:pos="1350"/>
+        </w:tabs>
         <w:rPr>
-          <w:b/>
-          <w:bCs/>
-          <w:lang w:val="sk-SK"/>
+          <w:lang w:val="en-GB"/>
         </w:rPr>
       </w:pPr>
-      <w:proofErr w:type="spellStart"/>
       <w:r>
         <w:rPr>
           <w:b/>
           <w:bCs/>
-          <w:lang w:val="sk-SK"/>
+          <w:lang w:val="en-GB"/>
         </w:rPr>
-        <w:t>Customer</w:t>
+        <w:t>First name:</w:t>
       </w:r>
-      <w:proofErr w:type="spellEnd"/>
       <w:r>
         <w:rPr>
-          <w:b/>
-          <w:bCs/>
-          <w:lang w:val="sk-SK"/>
+          <w:lang w:val="en-GB"/>
         </w:rPr>
-        <w:t xml:space="preserve"> </w:t>
-      </w:r>
-      <w:proofErr w:type="spellStart"/>
-      <w:r>
-        <w:rPr>
-          <w:b/>
-          <w:bCs/>
-          <w:lang w:val="sk-SK"/>
-        </w:rPr>
-        <w:t>info</w:t>
-      </w:r>
-      <w:proofErr w:type="spellEnd"/>
-      <w:r>
-        <w:rPr>
-          <w:b/>
-          <w:bCs/>
-          <w:lang w:val="sk-SK"/>
-        </w:rPr>
-        <w:t>:</w:t>
-      </w:r>
-      <w:bookmarkStart w:id="0" w:name="_GoBack"/>
-      <w:bookmarkEnd w:id="0"/>
-    </w:p>
-    <w:p>
-      <w:pPr>
-        <w:rPr>
-          <w:lang w:val="sk-SK"/>
-        </w:rPr>
-      </w:pPr>
-      <w:proofErr w:type="spellStart"/>
-      <w:r>
-        <w:rPr>
-          <w:lang w:val="sk-SK"/>
-        </w:rPr>
-        <w:t>First</w:t>
-      </w:r>
-      <w:proofErr w:type="spellEnd"/>
-      <w:r>
-        <w:rPr>
-          <w:lang w:val="sk-SK"/>
-        </w:rPr>
-        <w:t xml:space="preserve"> </w:t>
-      </w:r>
-      <w:proofErr w:type="spellStart"/>
-      <w:r>
-        <w:rPr>
-          <w:lang w:val="sk-SK"/>
-        </w:rPr>
-        <w:t>name</w:t>
-      </w:r>
-      <w:proofErr w:type="spellEnd"/>
-      <w:r>
-        <w:rPr>
-          <w:lang w:val="sk-SK"/>
-        </w:rPr>
-        <w:t xml:space="preserve">: </w:t>
+        <w:tab/>
       </w:r>
       <w:sdt>
         <w:sdtPr>
           <w:rPr>
-            <w:lang w:val="sk-SK"/>
+            <w:lang w:val="en-GB"/>
           </w:rPr>
+          <w:alias w:val="FirstName"/>
+          <w:tag w:val="FirstName"/>
           <w:id w:val="1635916643"/>
           <w:placeholder>
             <w:docPart w:val="DefaultPlaceholder_-1854013440"/>
@@ -98,7 +42,7 @@
         <w:sdtContent>
           <w:r>
             <w:rPr>
-              <w:lang w:val="sk-SK"/>
+              <w:lang w:val="en-GB"/>
             </w:rPr>
             <w:t>John</w:t>
           </w:r>
@@ -107,43 +51,34 @@
     </w:p>
     <w:p>
       <w:pPr>
+        <w:tabs>
+          <w:tab w:val="left" w:pos="1350"/>
+        </w:tabs>
         <w:rPr>
-          <w:lang w:val="sk-SK"/>
+          <w:lang w:val="en-GB"/>
         </w:rPr>
       </w:pPr>
-      <w:proofErr w:type="spellStart"/>
       <w:r>
         <w:rPr>
-          <w:lang w:val="sk-SK"/>
+          <w:b/>
+          <w:bCs/>
+          <w:lang w:val="en-GB"/>
         </w:rPr>
-        <w:t>Last</w:t>
+        <w:t>Last name:</w:t>
       </w:r>
-      <w:proofErr w:type="spellEnd"/>
       <w:r>
         <w:rPr>
-          <w:lang w:val="sk-SK"/>
+          <w:lang w:val="en-GB"/>
         </w:rPr>
-        <w:t xml:space="preserve"> </w:t>
-      </w:r>
-      <w:proofErr w:type="spellStart"/>
-      <w:r>
-        <w:rPr>
-          <w:lang w:val="sk-SK"/>
-        </w:rPr>
-        <w:t>name</w:t>
-      </w:r>
-      <w:proofErr w:type="spellEnd"/>
-      <w:r>
-        <w:rPr>
-          <w:lang w:val="sk-SK"/>
-        </w:rPr>
-        <w:t xml:space="preserve">: </w:t>
+        <w:tab/>
       </w:r>
       <w:sdt>
         <w:sdtPr>
           <w:rPr>
-            <w:lang w:val="sk-SK"/>
+            <w:lang w:val="en-GB"/>
           </w:rPr>
+          <w:alias w:val="LastName"/>
+          <w:tag w:val="LastName"/>
           <w:id w:val="639465692"/>
           <w:placeholder>
             <w:docPart w:val="DefaultPlaceholder_-1854013440"/>
@@ -152,55 +87,120 @@
           <w:text/>
         </w:sdtPr>
         <w:sdtContent>
-          <w:proofErr w:type="spellStart"/>
           <w:r>
             <w:rPr>
-              <w:lang w:val="sk-SK"/>
+              <w:lang w:val="en-GB"/>
             </w:rPr>
             <w:t>Doe</w:t>
           </w:r>
-          <w:proofErr w:type="spellEnd"/>
         </w:sdtContent>
       </w:sdt>
     </w:p>
     <w:p>
       <w:pPr>
+        <w:tabs>
+          <w:tab w:val="left" w:pos="1350"/>
+        </w:tabs>
         <w:rPr>
-          <w:lang w:val="sk-SK"/>
+          <w:lang w:val="en-GB"/>
         </w:rPr>
       </w:pPr>
-      <w:proofErr w:type="spellStart"/>
       <w:r>
         <w:rPr>
-          <w:lang w:val="sk-SK"/>
+          <w:b/>
+          <w:bCs/>
+          <w:lang w:val="en-GB"/>
         </w:rPr>
-        <w:t>Age</w:t>
+        <w:t>Birthday</w:t>
       </w:r>
-      <w:proofErr w:type="spellEnd"/>
       <w:r>
         <w:rPr>
-          <w:lang w:val="sk-SK"/>
+          <w:b/>
+          <w:bCs/>
+          <w:lang w:val="en-GB"/>
         </w:rPr>
-        <w:t xml:space="preserve">: </w:t>
+        <w:t>:</w:t>
+      </w:r>
+      <w:r>
+        <w:rPr>
+          <w:lang w:val="en-GB"/>
+        </w:rPr>
+        <w:tab/>
       </w:r>
       <w:sdt>
         <w:sdtPr>
           <w:rPr>
-            <w:lang w:val="sk-SK"/>
+            <w:lang w:val="en-GB"/>
           </w:rPr>
-          <w:id w:val="-198548966"/>
+          <w:alias w:val="Birthday"/>
+          <w:tag w:val="Birthday"/>
+          <w:id w:val="-941532242"/>
           <w:placeholder>
-            <w:docPart w:val="DefaultPlaceholder_-1854013440"/>
+            <w:docPart w:val="DefaultPlaceholder_-1854013437"/>
           </w:placeholder>
-          <w:dataBinding w:prefixMappings="" w:xpath="/customer[1]/age[1]" w:storeItemID="{5C9F08EC-BA06-4CCF-9372-A631018403B8}"/>
-          <w:text/>
+          <w:dataBinding w:prefixMappings="" w:xpath="/customer[1]/birthday[1]" w:storeItemID="{5C9F08EC-BA06-4CCF-9372-A631018403B8}"/>
+          <w:date w:fullDate="2000-12-31T00:00:00Z">
+            <w:dateFormat w:val="dd/MM/yyyy"/>
+            <w:lid w:val="en-GB"/>
+            <w:storeMappedDataAs w:val="dateTime"/>
+            <w:calendar w:val="gregorian"/>
+          </w:date>
         </w:sdtPr>
         <w:sdtContent>
           <w:r>
             <w:rPr>
-              <w:lang w:val="sk-SK"/>
+              <w:lang w:val="en-GB"/>
             </w:rPr>
-            <w:t>35</w:t>
+            <w:t>31/12/2000</w:t>
+          </w:r>
+        </w:sdtContent>
+      </w:sdt>
+    </w:p>
+    <w:p>
+      <w:pPr>
+        <w:tabs>
+          <w:tab w:val="left" w:pos="1350"/>
+        </w:tabs>
+        <w:rPr>
+          <w:lang w:val="en-GB"/>
+        </w:rPr>
+      </w:pPr>
+      <w:r>
+        <w:rPr>
+          <w:b/>
+          <w:bCs/>
+          <w:lang w:val="en-GB"/>
+        </w:rPr>
+        <w:t>Married:</w:t>
+      </w:r>
+      <w:r>
+        <w:rPr>
+          <w:lang w:val="en-GB"/>
+        </w:rPr>
+        <w:tab/>
+      </w:r>
+      <w:sdt>
+        <w:sdtPr>
+          <w:rPr>
+            <w:lang w:val="en-GB"/>
+          </w:rPr>
+          <w:alias w:val="Married"/>
+          <w:tag w:val="Married"/>
+          <w:id w:val="-284269721"/>
+          <w:dataBinding w:prefixMappings="" w:xpath="/customer[1]/married[1]" w:storeItemID="{5C9F08EC-BA06-4CCF-9372-A631018403B8}"/>
+          <w14:checkbox>
+            <w14:checked w14:val="0"/>
+            <w14:checkedState w14:val="2612" w14:font="MS Gothic"/>
+            <w14:uncheckedState w14:val="2610" w14:font="MS Gothic"/>
+          </w14:checkbox>
+        </w:sdtPr>
+        <w:sdtContent>
+          <w:r>
+            <w:rPr>
+              <w:rFonts w:ascii="MS Gothic" w:eastAsia="MS Gothic" w:hAnsi="MS Gothic"/>
+              <w:lang w:val="en-GB"/>
+            </w:rPr>
+            <w:t>☐</w:t>
           </w:r>
         </w:sdtContent>
       </w:sdt>
@@ -216,7 +216,7 @@
 </file>
 
 <file path=word/styles.xml><?xml version="1.0" encoding="utf-8"?>
-<w:styles xmlns:mc="http://schemas.openxmlformats.org/markup-compatibility/2006" xmlns:r="http://schemas.openxmlformats.org/officeDocument/2006/relationships" xmlns:w="http://schemas.openxmlformats.org/wordprocessingml/2006/main" xmlns:w14="http://schemas.microsoft.com/office/word/2010/wordml" xmlns:w15="http://schemas.microsoft.com/office/word/2012/wordml" xmlns:w16cid="http://schemas.microsoft.com/office/word/2016/wordml/cid" xmlns:w16se="http://schemas.microsoft.com/office/word/2015/wordml/symex" mc:Ignorable="w14 w15 w16se w16cid">
+<w:styles xmlns:mc="http://schemas.openxmlformats.org/markup-compatibility/2006" xmlns:r="http://schemas.openxmlformats.org/officeDocument/2006/relationships" xmlns:w="http://schemas.openxmlformats.org/wordprocessingml/2006/main" xmlns:w14="http://schemas.microsoft.com/office/word/2010/wordml" xmlns:w15="http://schemas.microsoft.com/office/word/2012/wordml" xmlns:w16cex="http://schemas.microsoft.com/office/word/2018/wordml/cex" xmlns:w16cid="http://schemas.microsoft.com/office/word/2016/wordml/cid" xmlns:w16="http://schemas.microsoft.com/office/word/2018/wordml" xmlns:w16sdtdh="http://schemas.microsoft.com/office/word/2020/wordml/sdtdatahash" xmlns:w16se="http://schemas.microsoft.com/office/word/2015/wordml/symex" mc:Ignorable="w14 w15 w16se w16cid w16 w16cex w16sdtdh">
   <w:docDefaults>
     <w:rPrDefault>
       <w:rPr>
@@ -338,6 +338,7 @@
     <w:lsdException w:name="HTML Sample" w:semiHidden="1" w:unhideWhenUsed="1"/>
     <w:lsdException w:name="HTML Typewriter" w:semiHidden="1" w:unhideWhenUsed="1"/>
     <w:lsdException w:name="HTML Variable" w:semiHidden="1" w:unhideWhenUsed="1"/>
+    <w:lsdException w:name="Normal Table" w:semiHidden="1" w:unhideWhenUsed="1"/>
     <w:lsdException w:name="annotation subject" w:semiHidden="1" w:unhideWhenUsed="1"/>
     <w:lsdException w:name="No List" w:semiHidden="1" w:unhideWhenUsed="1"/>
     <w:lsdException w:name="Outline List 1" w:semiHidden="1" w:unhideWhenUsed="1"/>
@@ -384,8 +385,10 @@
     <w:lsdException w:name="Table Subtle 2" w:semiHidden="1" w:unhideWhenUsed="1"/>
     <w:lsdException w:name="Table Web 1" w:semiHidden="1" w:unhideWhenUsed="1"/>
     <w:lsdException w:name="Table Web 2" w:semiHidden="1" w:unhideWhenUsed="1"/>
+    <w:lsdException w:name="Table Web 3" w:semiHidden="1" w:unhideWhenUsed="1"/>
     <w:lsdException w:name="Balloon Text" w:semiHidden="1" w:unhideWhenUsed="1"/>
     <w:lsdException w:name="Table Grid" w:uiPriority="39"/>
+    <w:lsdException w:name="Table Theme" w:semiHidden="1" w:unhideWhenUsed="1"/>
     <w:lsdException w:name="Placeholder Text" w:semiHidden="1"/>
     <w:lsdException w:name="No Spacing" w:uiPriority="1" w:qFormat="1"/>
     <w:lsdException w:name="Light Shading" w:uiPriority="60"/>
@@ -652,7 +655,7 @@
 </file>
 
 <file path=word/glossary/document.xml><?xml version="1.0" encoding="utf-8"?>
-<w:glossaryDocument xmlns:wpc="http://schemas.microsoft.com/office/word/2010/wordprocessingCanvas" xmlns:cx="http://schemas.microsoft.com/office/drawing/2014/chartex" xmlns:cx1="http://schemas.microsoft.com/office/drawing/2015/9/8/chartex" xmlns:cx2="http://schemas.microsoft.com/office/drawing/2015/10/21/chartex" xmlns:cx3="http://schemas.microsoft.com/office/drawing/2016/5/9/chartex" xmlns:cx4="http://schemas.microsoft.com/office/drawing/2016/5/10/chartex" xmlns:cx5="http://schemas.microsoft.com/office/drawing/2016/5/11/chartex" xmlns:cx6="http://schemas.microsoft.com/office/drawing/2016/5/12/chartex" xmlns:cx7="http://schemas.microsoft.com/office/drawing/2016/5/13/chartex" xmlns:cx8="http://schemas.microsoft.com/office/drawing/2016/5/14/chartex" xmlns:mc="http://schemas.openxmlformats.org/markup-compatibility/2006" xmlns:aink="http://schemas.microsoft.com/office/drawing/2016/ink" xmlns:am3d="http://schemas.microsoft.com/office/drawing/2017/model3d" xmlns:o="urn:schemas-microsoft-com:office:office" xmlns:r="http://schemas.openxmlformats.org/officeDocument/2006/relationships" xmlns:m="http://schemas.openxmlformats.org/officeDocument/2006/math" xmlns:v="urn:schemas-microsoft-com:vml" xmlns:wp14="http://schemas.microsoft.com/office/word/2010/wordprocessingDrawing" xmlns:wp="http://schemas.openxmlformats.org/drawingml/2006/wordprocessingDrawing" xmlns:w10="urn:schemas-microsoft-com:office:word" xmlns:w="http://schemas.openxmlformats.org/wordprocessingml/2006/main" xmlns:w14="http://schemas.microsoft.com/office/word/2010/wordml" xmlns:w15="http://schemas.microsoft.com/office/word/2012/wordml" xmlns:w16cid="http://schemas.microsoft.com/office/word/2016/wordml/cid" xmlns:w16se="http://schemas.microsoft.com/office/word/2015/wordml/symex" xmlns:wpg="http://schemas.microsoft.com/office/word/2010/wordprocessingGroup" xmlns:wpi="http://schemas.microsoft.com/office/word/2010/wordprocessingInk" xmlns:wne="http://schemas.microsoft.com/office/word/2006/wordml" xmlns:wps="http://schemas.microsoft.com/office/word/2010/wordprocessingShape" mc:Ignorable="w14 w15 w16se w16cid wp14">
+<w:glossaryDocument xmlns:wpc="http://schemas.microsoft.com/office/word/2010/wordprocessingCanvas" xmlns:cx="http://schemas.microsoft.com/office/drawing/2014/chartex" xmlns:cx1="http://schemas.microsoft.com/office/drawing/2015/9/8/chartex" xmlns:cx2="http://schemas.microsoft.com/office/drawing/2015/10/21/chartex" xmlns:cx3="http://schemas.microsoft.com/office/drawing/2016/5/9/chartex" xmlns:cx4="http://schemas.microsoft.com/office/drawing/2016/5/10/chartex" xmlns:cx5="http://schemas.microsoft.com/office/drawing/2016/5/11/chartex" xmlns:cx6="http://schemas.microsoft.com/office/drawing/2016/5/12/chartex" xmlns:cx7="http://schemas.microsoft.com/office/drawing/2016/5/13/chartex" xmlns:cx8="http://schemas.microsoft.com/office/drawing/2016/5/14/chartex" xmlns:mc="http://schemas.openxmlformats.org/markup-compatibility/2006" xmlns:aink="http://schemas.microsoft.com/office/drawing/2016/ink" xmlns:am3d="http://schemas.microsoft.com/office/drawing/2017/model3d" xmlns:o="urn:schemas-microsoft-com:office:office" xmlns:oel="http://schemas.microsoft.com/office/2019/extlst" xmlns:r="http://schemas.openxmlformats.org/officeDocument/2006/relationships" xmlns:m="http://schemas.openxmlformats.org/officeDocument/2006/math" xmlns:v="urn:schemas-microsoft-com:vml" xmlns:wp14="http://schemas.microsoft.com/office/word/2010/wordprocessingDrawing" xmlns:wp="http://schemas.openxmlformats.org/drawingml/2006/wordprocessingDrawing" xmlns:w10="urn:schemas-microsoft-com:office:word" xmlns:w="http://schemas.openxmlformats.org/wordprocessingml/2006/main" xmlns:w14="http://schemas.microsoft.com/office/word/2010/wordml" xmlns:w15="http://schemas.microsoft.com/office/word/2012/wordml" xmlns:w16cex="http://schemas.microsoft.com/office/word/2018/wordml/cex" xmlns:w16cid="http://schemas.microsoft.com/office/word/2016/wordml/cid" xmlns:w16="http://schemas.microsoft.com/office/word/2018/wordml" xmlns:w16sdtdh="http://schemas.microsoft.com/office/word/2020/wordml/sdtdatahash" xmlns:w16se="http://schemas.microsoft.com/office/word/2015/wordml/symex" xmlns:wpg="http://schemas.microsoft.com/office/word/2010/wordprocessingGroup" xmlns:wpi="http://schemas.microsoft.com/office/word/2010/wordprocessingInk" xmlns:wne="http://schemas.microsoft.com/office/word/2006/wordml" xmlns:wps="http://schemas.microsoft.com/office/word/2010/wordprocessingShape" mc:Ignorable="w14 w15 w16se w16cid w16 w16cex w16sdtdh wp14">
   <w:docParts>
     <w:docPart>
       <w:docPartPr>
@@ -680,36 +683,70 @@
         </w:p>
       </w:docPartBody>
     </w:docPart>
+    <w:docPart>
+      <w:docPartPr>
+        <w:name w:val="DefaultPlaceholder_-1854013437"/>
+        <w:category>
+          <w:name w:val="General"/>
+          <w:gallery w:val="placeholder"/>
+        </w:category>
+        <w:types>
+          <w:type w:val="bbPlcHdr"/>
+        </w:types>
+        <w:behaviors>
+          <w:behavior w:val="content"/>
+        </w:behaviors>
+        <w:guid w:val="{6630113E-CE61-4265-8B47-9C0C3E5C3982}"/>
+      </w:docPartPr>
+      <w:docPartBody>
+        <w:p>
+          <w:r>
+            <w:rPr>
+              <w:rStyle w:val="PlaceholderText"/>
+            </w:rPr>
+            <w:t>Click or tap to enter a date.</w:t>
+          </w:r>
+        </w:p>
+      </w:docPartBody>
+    </w:docPart>
   </w:docParts>
 </w:glossaryDocument>
 </file>
 
 <file path=word/glossary/fontTable.xml><?xml version="1.0" encoding="utf-8"?>
-<w:fonts xmlns:mc="http://schemas.openxmlformats.org/markup-compatibility/2006" xmlns:r="http://schemas.openxmlformats.org/officeDocument/2006/relationships" xmlns:w="http://schemas.openxmlformats.org/wordprocessingml/2006/main" xmlns:w14="http://schemas.microsoft.com/office/word/2010/wordml" xmlns:w15="http://schemas.microsoft.com/office/word/2012/wordml" xmlns:w16cid="http://schemas.microsoft.com/office/word/2016/wordml/cid" xmlns:w16se="http://schemas.microsoft.com/office/word/2015/wordml/symex" mc:Ignorable="w14 w15 w16se w16cid">
+<w:fonts xmlns:mc="http://schemas.openxmlformats.org/markup-compatibility/2006" xmlns:r="http://schemas.openxmlformats.org/officeDocument/2006/relationships" xmlns:w="http://schemas.openxmlformats.org/wordprocessingml/2006/main" xmlns:w14="http://schemas.microsoft.com/office/word/2010/wordml" xmlns:w15="http://schemas.microsoft.com/office/word/2012/wordml" xmlns:w16cex="http://schemas.microsoft.com/office/word/2018/wordml/cex" xmlns:w16cid="http://schemas.microsoft.com/office/word/2016/wordml/cid" xmlns:w16="http://schemas.microsoft.com/office/word/2018/wordml" xmlns:w16sdtdh="http://schemas.microsoft.com/office/word/2020/wordml/sdtdatahash" xmlns:w16se="http://schemas.microsoft.com/office/word/2015/wordml/symex" mc:Ignorable="w14 w15 w16se w16cid w16 w16cex w16sdtdh">
   <w:font w:name="Calibri">
     <w:panose1 w:val="020F0502020204030204"/>
-    <w:charset w:val="EE"/>
+    <w:charset w:val="00"/>
     <w:family w:val="swiss"/>
     <w:pitch w:val="variable"/>
     <w:sig w:usb0="E4002EFF" w:usb1="C000247B" w:usb2="00000009" w:usb3="00000000" w:csb0="000001FF" w:csb1="00000000"/>
   </w:font>
   <w:font w:name="Arial">
     <w:panose1 w:val="020B0604020202020204"/>
-    <w:charset w:val="EE"/>
+    <w:charset w:val="00"/>
     <w:family w:val="swiss"/>
     <w:pitch w:val="variable"/>
     <w:sig w:usb0="E0002EFF" w:usb1="C000785B" w:usb2="00000009" w:usb3="00000000" w:csb0="000001FF" w:csb1="00000000"/>
   </w:font>
   <w:font w:name="Times New Roman">
     <w:panose1 w:val="02020603050405020304"/>
-    <w:charset w:val="EE"/>
+    <w:charset w:val="00"/>
     <w:family w:val="roman"/>
     <w:pitch w:val="variable"/>
     <w:sig w:usb0="E0002EFF" w:usb1="C000785B" w:usb2="00000009" w:usb3="00000000" w:csb0="000001FF" w:csb1="00000000"/>
   </w:font>
+  <w:font w:name="MS Gothic">
+    <w:altName w:val="ＭＳ ゴシック"/>
+    <w:panose1 w:val="020B0609070205080204"/>
+    <w:charset w:val="80"/>
+    <w:family w:val="modern"/>
+    <w:pitch w:val="fixed"/>
+    <w:sig w:usb0="E00002FF" w:usb1="6AC7FDFB" w:usb2="08000012" w:usb3="00000000" w:csb0="0002009F" w:csb1="00000000"/>
+  </w:font>
   <w:font w:name="Calibri Light">
     <w:panose1 w:val="020F0302020204030204"/>
-    <w:charset w:val="EE"/>
+    <w:charset w:val="00"/>
     <w:family w:val="swiss"/>
     <w:pitch w:val="variable"/>
     <w:sig w:usb0="E4002EFF" w:usb1="C000247B" w:usb2="00000009" w:usb3="00000000" w:csb0="000001FF" w:csb1="00000000"/>
@@ -718,7 +755,7 @@
 </file>
 
 <file path=word/glossary/settings.xml><?xml version="1.0" encoding="utf-8"?>
-<w:settings xmlns:mc="http://schemas.openxmlformats.org/markup-compatibility/2006" xmlns:o="urn:schemas-microsoft-com:office:office" xmlns:r="http://schemas.openxmlformats.org/officeDocument/2006/relationships" xmlns:m="http://schemas.openxmlformats.org/officeDocument/2006/math" xmlns:v="urn:schemas-microsoft-com:vml" xmlns:w10="urn:schemas-microsoft-com:office:word" xmlns:w="http://schemas.openxmlformats.org/wordprocessingml/2006/main" xmlns:w14="http://schemas.microsoft.com/office/word/2010/wordml" xmlns:w15="http://schemas.microsoft.com/office/word/2012/wordml" xmlns:w16cid="http://schemas.microsoft.com/office/word/2016/wordml/cid" xmlns:w16se="http://schemas.microsoft.com/office/word/2015/wordml/symex" xmlns:sl="http://schemas.openxmlformats.org/schemaLibrary/2006/main" mc:Ignorable="w14 w15 w16se w16cid">
+<w:settings xmlns:mc="http://schemas.openxmlformats.org/markup-compatibility/2006" xmlns:o="urn:schemas-microsoft-com:office:office" xmlns:r="http://schemas.openxmlformats.org/officeDocument/2006/relationships" xmlns:m="http://schemas.openxmlformats.org/officeDocument/2006/math" xmlns:v="urn:schemas-microsoft-com:vml" xmlns:w10="urn:schemas-microsoft-com:office:word" xmlns:w="http://schemas.openxmlformats.org/wordprocessingml/2006/main" xmlns:w14="http://schemas.microsoft.com/office/word/2010/wordml" xmlns:w15="http://schemas.microsoft.com/office/word/2012/wordml" xmlns:w16cex="http://schemas.microsoft.com/office/word/2018/wordml/cex" xmlns:w16cid="http://schemas.microsoft.com/office/word/2016/wordml/cid" xmlns:w16="http://schemas.microsoft.com/office/word/2018/wordml" xmlns:w16sdtdh="http://schemas.microsoft.com/office/word/2020/wordml/sdtdatahash" xmlns:w16se="http://schemas.microsoft.com/office/word/2015/wordml/symex" xmlns:sl="http://schemas.openxmlformats.org/schemaLibrary/2006/main" mc:Ignorable="w14 w15 w16se w16cid w16 w16cex w16sdtdh">
   <w:view w:val="normal"/>
   <w:defaultTabStop w:val="720"/>
   <w:characterSpacingControl w:val="doNotCompress"/>
@@ -733,8 +770,14 @@
   </w:compat>
   <w:rsids>
     <w:rsidRoot w:val="00D548FB"/>
+    <w:rsid w:val="00150D6D"/>
+    <w:rsid w:val="00196E1F"/>
+    <w:rsid w:val="009169C2"/>
+    <w:rsid w:val="00A3362C"/>
     <w:rsid w:val="00A46705"/>
     <w:rsid w:val="00D548FB"/>
+    <w:rsid w:val="00EF3608"/>
+    <w:rsid w:val="00FE76EB"/>
   </w:rsids>
   <m:mathPr>
     <m:mathFont m:val="Cambria Math"/>
@@ -758,7 +801,7 @@
 </file>
 
 <file path=word/glossary/styles.xml><?xml version="1.0" encoding="utf-8"?>
-<w:styles xmlns:mc="http://schemas.openxmlformats.org/markup-compatibility/2006" xmlns:r="http://schemas.openxmlformats.org/officeDocument/2006/relationships" xmlns:w="http://schemas.openxmlformats.org/wordprocessingml/2006/main" xmlns:w14="http://schemas.microsoft.com/office/word/2010/wordml" xmlns:w15="http://schemas.microsoft.com/office/word/2012/wordml" xmlns:w16cid="http://schemas.microsoft.com/office/word/2016/wordml/cid" xmlns:w16se="http://schemas.microsoft.com/office/word/2015/wordml/symex" mc:Ignorable="w14 w15 w16se w16cid">
+<w:styles xmlns:mc="http://schemas.openxmlformats.org/markup-compatibility/2006" xmlns:r="http://schemas.openxmlformats.org/officeDocument/2006/relationships" xmlns:w="http://schemas.openxmlformats.org/wordprocessingml/2006/main" xmlns:w14="http://schemas.microsoft.com/office/word/2010/wordml" xmlns:w15="http://schemas.microsoft.com/office/word/2012/wordml" xmlns:w16cex="http://schemas.microsoft.com/office/word/2018/wordml/cex" xmlns:w16cid="http://schemas.microsoft.com/office/word/2016/wordml/cid" xmlns:w16="http://schemas.microsoft.com/office/word/2018/wordml" xmlns:w16sdtdh="http://schemas.microsoft.com/office/word/2020/wordml/sdtdatahash" xmlns:w16se="http://schemas.microsoft.com/office/word/2015/wordml/symex" mc:Ignorable="w14 w15 w16se w16cid w16 w16cex w16sdtdh">
   <w:docDefaults>
     <w:rPrDefault>
       <w:rPr>
@@ -1188,7 +1231,7 @@
     <w:basedOn w:val="DefaultParagraphFont"/>
     <w:uiPriority w:val="99"/>
     <w:semiHidden/>
-    <w:rsid w:val="00D548FB"/>
+    <w:rsid w:val="009169C2"/>
     <w:rPr>
       <w:color w:val="808080"/>
     </w:rPr>
@@ -1197,7 +1240,7 @@
 </file>
 
 <file path=word/glossary/webSettings.xml><?xml version="1.0" encoding="utf-8"?>
-<w:webSettings xmlns:mc="http://schemas.openxmlformats.org/markup-compatibility/2006" xmlns:r="http://schemas.openxmlformats.org/officeDocument/2006/relationships" xmlns:w="http://schemas.openxmlformats.org/wordprocessingml/2006/main" xmlns:w14="http://schemas.microsoft.com/office/word/2010/wordml" xmlns:w15="http://schemas.microsoft.com/office/word/2012/wordml" xmlns:w16cid="http://schemas.microsoft.com/office/word/2016/wordml/cid" xmlns:w16se="http://schemas.microsoft.com/office/word/2015/wordml/symex" mc:Ignorable="w14 w15 w16se w16cid">
+<w:webSettings xmlns:mc="http://schemas.openxmlformats.org/markup-compatibility/2006" xmlns:r="http://schemas.openxmlformats.org/officeDocument/2006/relationships" xmlns:w="http://schemas.openxmlformats.org/wordprocessingml/2006/main" xmlns:w14="http://schemas.microsoft.com/office/word/2010/wordml" xmlns:w15="http://schemas.microsoft.com/office/word/2012/wordml" xmlns:w16cex="http://schemas.microsoft.com/office/word/2018/wordml/cex" xmlns:w16cid="http://schemas.microsoft.com/office/word/2016/wordml/cid" xmlns:w16="http://schemas.microsoft.com/office/word/2018/wordml" xmlns:w16sdtdh="http://schemas.microsoft.com/office/word/2020/wordml/sdtdatahash" xmlns:w16se="http://schemas.microsoft.com/office/word/2015/wordml/symex" mc:Ignorable="w14 w15 w16se w16cid w16 w16cex w16sdtdh">
   <w:optimizeForBrowser/>
   <w:allowPNG/>
 </w:webSettings>
@@ -1502,7 +1545,8 @@
 <customer>
   <firstName>John</firstName>
   <lastName>Doe</lastName>
-  <age>35</age>
+  <birthday>2000-12-31T00:00:00</birthday>
+  <married>false</married>
 </customer>
 </file>
 

</xml_diff>